<commit_message>
step 4 added (Complete SimFarm)
</commit_message>
<xml_diff>
--- a/Section 4.docx
+++ b/Section 4.docx
@@ -17,17 +17,25 @@
           <w:sz w:val="32"/>
           <w:szCs w:val="32"/>
         </w:rPr>
-        <w:t>Section 4: Weather System – Extension Documentation</w:t>
+        <w:t>Step 4: Market Functionality</w:t>
       </w:r>
     </w:p>
     <w:p>
       <w:pPr>
-        <w:pStyle w:val="Heading2"/>
+        <w:pStyle w:val="Heading1"/>
         <w:spacing w:line="360" w:lineRule="auto"/>
         <w:jc w:val="both"/>
-      </w:pPr>
-      <w:r>
-        <w:t>1. Introduction</w:t>
+        <w:rPr>
+          <w:sz w:val="32"/>
+          <w:szCs w:val="32"/>
+        </w:rPr>
+      </w:pPr>
+      <w:r>
+        <w:rPr>
+          <w:sz w:val="32"/>
+          <w:szCs w:val="32"/>
+        </w:rPr>
+        <w:t>1. Overview</w:t>
       </w:r>
     </w:p>
     <w:p>
@@ -36,25 +44,25 @@
         <w:jc w:val="both"/>
       </w:pPr>
       <w:r>
-        <w:t xml:space="preserve">The Weather System was added as a big improvement to base functions in Section 4 of the </w:t>
-      </w:r>
-      <w:proofErr w:type="spellStart"/>
-      <w:r>
-        <w:t>SimFarm</w:t>
-      </w:r>
-      <w:proofErr w:type="spellEnd"/>
-      <w:r>
-        <w:t xml:space="preserve"> project. Random nature-based threats are added by this feature to make it more like real-life farming situations, such as storms, droughts, and crop plagues. The Weather System was made to improve the depth and complexity of the simulation while also meeting the project requirements for unique functionality, which was worth 15% of the total grade.</w:t>
+        <w:t>The simulation game receives its market features in Step 4 allowing players to transact with apples and grain through buying and selling operations. Players can handle their financial resources in the market system by buying seeds to plant crops which they can turn into profits from the sale of matured crops. This independent system functions separately from all field management features including planting crops or performing harvests and it maintains their core game functions without disturbance. Players' balance remains the sole element connected to the market system while the rest of the game persists unchanged by this modern addition.</w:t>
       </w:r>
     </w:p>
     <w:p>
       <w:pPr>
-        <w:pStyle w:val="Heading2"/>
+        <w:pStyle w:val="Heading1"/>
         <w:spacing w:line="360" w:lineRule="auto"/>
         <w:jc w:val="both"/>
-      </w:pPr>
-      <w:r>
-        <w:t>2. Purpose and Design Goals</w:t>
+        <w:rPr>
+          <w:sz w:val="32"/>
+          <w:szCs w:val="32"/>
+        </w:rPr>
+      </w:pPr>
+      <w:r>
+        <w:rPr>
+          <w:sz w:val="32"/>
+          <w:szCs w:val="32"/>
+        </w:rPr>
+        <w:t>2. Key Features of the Market System</w:t>
       </w:r>
     </w:p>
     <w:p>
@@ -63,7 +71,7 @@
         <w:jc w:val="both"/>
       </w:pPr>
       <w:r>
-        <w:t>The Weather System's main job is to change the conditions of game fields and the growth of crops by using random natural factors. Random effects will force players to deal with things that don't go as planned, which will push them towards smart resource management.</w:t>
+        <w:t xml:space="preserve">The market system lets players take economic decisions, improving gameplay with operational elements. The player's balance decreases after buying apples and grain at particular prices. Apples cost $2 and grains $1. After purchasing an item, the player's account receives a balanced update. The "Insufficient funds" error appears when the player's account balance is inadequate for item purchase. </w:t>
       </w:r>
     </w:p>
     <w:p>
@@ -72,25 +80,76 @@
         <w:jc w:val="both"/>
       </w:pPr>
       <w:r>
-        <w:t>The system fulfills the purpose through implementation of these features:</w:t>
+        <w:t xml:space="preserve">The game lets players sell ripe crops. Apples sell for $3 and grain for $2. Sales are recorded by boosting the player's account balance by the payment amount. Successful crop sales trigger game interface notifications. The market mechanism lets users monitor their balance throughout games. Engaging gameplay allows players manage resources efficiently. </w:t>
       </w:r>
     </w:p>
     <w:p>
       <w:pPr>
-        <w:numPr>
-          <w:ilvl w:val="0"/>
-          <w:numId w:val="1"/>
-        </w:numPr>
+        <w:pStyle w:val="Heading1"/>
         <w:spacing w:line="360" w:lineRule="auto"/>
         <w:jc w:val="both"/>
-      </w:pPr>
-      <w:r>
-        <w:t xml:space="preserve">Policymakers have isolated this subsystem from core gameplay elements yet they made it possible to trigger after every player action within the </w:t>
+        <w:rPr>
+          <w:sz w:val="32"/>
+          <w:szCs w:val="32"/>
+        </w:rPr>
+      </w:pPr>
+      <w:r>
+        <w:rPr>
+          <w:sz w:val="32"/>
+          <w:szCs w:val="32"/>
+        </w:rPr>
+        <w:t>3. Structure of the Market Class</w:t>
+      </w:r>
+    </w:p>
+    <w:p>
+      <w:pPr>
+        <w:spacing w:line="360" w:lineRule="auto"/>
+        <w:jc w:val="both"/>
+      </w:pPr>
+      <w:r>
+        <w:t xml:space="preserve">In the Market class, the system handles sales, purchases, and balance management. The market starts when its builder puts $10 in it. Players may buy apple or grain goods using the </w:t>
+      </w:r>
+      <w:proofErr w:type="gramStart"/>
+      <w:r>
+        <w:t>buy(</w:t>
+      </w:r>
+      <w:proofErr w:type="gramEnd"/>
+      <w:r>
+        <w:t xml:space="preserve">) function, deducting the amount from their cash. When funds are low, </w:t>
+      </w:r>
+      <w:proofErr w:type="gramStart"/>
+      <w:r>
+        <w:t>a</w:t>
+      </w:r>
+      <w:proofErr w:type="gramEnd"/>
+      <w:r>
+        <w:t xml:space="preserve"> "Insufficient funds" message prevents purchases. The </w:t>
+      </w:r>
+      <w:proofErr w:type="gramStart"/>
+      <w:r>
+        <w:t>sale(</w:t>
+      </w:r>
+      <w:proofErr w:type="gramEnd"/>
+      <w:r>
+        <w:t xml:space="preserve">) function lets players sell ripe crops for money. Full-grown </w:t>
+      </w:r>
+      <w:r>
+        <w:lastRenderedPageBreak/>
+        <w:t xml:space="preserve">crops may be sold in the game, but for $3 each apple and $2 every grain. After selling crops to the market, the player gets feedback and money. </w:t>
+      </w:r>
+    </w:p>
+    <w:p>
+      <w:pPr>
+        <w:spacing w:line="360" w:lineRule="auto"/>
+        <w:jc w:val="both"/>
+      </w:pPr>
+      <w:r>
+        <w:t xml:space="preserve">Requesting </w:t>
       </w:r>
       <w:proofErr w:type="spellStart"/>
       <w:proofErr w:type="gramStart"/>
       <w:r>
-        <w:t>Farm.run</w:t>
+        <w:t>getBalance</w:t>
       </w:r>
       <w:proofErr w:type="spellEnd"/>
       <w:r>
@@ -98,83 +157,95 @@
       </w:r>
       <w:proofErr w:type="gramEnd"/>
       <w:r>
-        <w:t>) loop.</w:t>
+        <w:t xml:space="preserve">) gives players account value information to assist them determine whether to purchase or sell. The Market class accurately handles financial transactions by updating the player's balance after each buy or sell and providing accurate feedback. </w:t>
       </w:r>
     </w:p>
     <w:p>
       <w:pPr>
-        <w:numPr>
-          <w:ilvl w:val="0"/>
-          <w:numId w:val="1"/>
-        </w:numPr>
         <w:spacing w:line="360" w:lineRule="auto"/>
         <w:jc w:val="both"/>
       </w:pPr>
-      <w:r>
-        <w:t xml:space="preserve">The </w:t>
-      </w:r>
-      <w:proofErr w:type="spellStart"/>
-      <w:proofErr w:type="gramStart"/>
-      <w:r>
-        <w:t>Farm.run</w:t>
-      </w:r>
-      <w:proofErr w:type="spellEnd"/>
-      <w:r>
-        <w:t>(</w:t>
-      </w:r>
-      <w:proofErr w:type="gramEnd"/>
-      <w:r>
-        <w:t>) loop triggers the system execution following every move of the players.</w:t>
-      </w:r>
     </w:p>
     <w:p>
       <w:pPr>
-        <w:numPr>
-          <w:ilvl w:val="0"/>
-          <w:numId w:val="1"/>
-        </w:numPr>
+        <w:pStyle w:val="Heading1"/>
         <w:spacing w:line="360" w:lineRule="auto"/>
         <w:jc w:val="both"/>
-      </w:pPr>
-      <w:r>
-        <w:t xml:space="preserve">The implementation remains unobtrusive to existing Sections 1 through 3 </w:t>
-      </w:r>
-      <w:proofErr w:type="gramStart"/>
-      <w:r>
-        <w:t>code</w:t>
-      </w:r>
-      <w:proofErr w:type="gramEnd"/>
-      <w:r>
-        <w:t xml:space="preserve"> within the game.</w:t>
+        <w:rPr>
+          <w:sz w:val="32"/>
+          <w:szCs w:val="32"/>
+        </w:rPr>
+      </w:pPr>
+      <w:r>
+        <w:rPr>
+          <w:sz w:val="32"/>
+          <w:szCs w:val="32"/>
+        </w:rPr>
+        <w:t>4. Step 4 Execution in Marker.java</w:t>
       </w:r>
     </w:p>
     <w:p>
       <w:pPr>
-        <w:numPr>
-          <w:ilvl w:val="0"/>
-          <w:numId w:val="1"/>
-        </w:numPr>
         <w:spacing w:line="360" w:lineRule="auto"/>
         <w:jc w:val="both"/>
       </w:pPr>
       <w:r>
-        <w:t>Easily extendable for future development (e.g., seasonal changes, crop insurance)</w:t>
+        <w:t xml:space="preserve">Developers added market testing to the conclusion of major farm activities in Marker.java Section FOUR. After crop planting, agricultural, and resource management tests, market system testing begins. First, the Market object accepts a $10 balance. Market purchases of apples and grain reduce account money. If the player attempts to buy with insufficient cash, a message will show. Sale of matured apples at $3 following crop acquisition increases game balance. After all purchases and sales that change a player's finances, the </w:t>
+      </w:r>
+      <w:proofErr w:type="spellStart"/>
+      <w:r>
+        <w:t>programme</w:t>
+      </w:r>
+      <w:proofErr w:type="spellEnd"/>
+      <w:r>
+        <w:t xml:space="preserve"> shows the adjusted final balance. </w:t>
+      </w:r>
+      <w:r>
+        <w:br/>
+        <w:t xml:space="preserve">The game uses the market mechanism to manage player finances while maintaining other gameplay aspects. Each transaction shows balance change, helping players comprehend market system implications on finances. </w:t>
       </w:r>
     </w:p>
     <w:p>
       <w:pPr>
+        <w:pStyle w:val="Heading1"/>
         <w:spacing w:line="360" w:lineRule="auto"/>
         <w:jc w:val="both"/>
-      </w:pPr>
+        <w:rPr>
+          <w:sz w:val="36"/>
+          <w:szCs w:val="36"/>
+        </w:rPr>
+      </w:pPr>
+      <w:r>
+        <w:rPr>
+          <w:sz w:val="36"/>
+          <w:szCs w:val="36"/>
+        </w:rPr>
+        <w:t xml:space="preserve">5. Testing </w:t>
+      </w:r>
     </w:p>
     <w:p>
       <w:pPr>
-        <w:pStyle w:val="Heading2"/>
         <w:spacing w:line="360" w:lineRule="auto"/>
         <w:jc w:val="both"/>
       </w:pPr>
       <w:r>
-        <w:t>3. Implementation</w:t>
+        <w:t xml:space="preserve">Marker.java does key farm activities to evaluate market functioning. Initial </w:t>
+      </w:r>
+      <w:proofErr w:type="spellStart"/>
+      <w:r>
+        <w:t>programme</w:t>
+      </w:r>
+      <w:proofErr w:type="spellEnd"/>
+      <w:r>
+        <w:t xml:space="preserve"> funds of $10 show on screen during execution. A $2 apple, $1 grain, and another apple buy drain the player's account to $5. Adding a matured apple sale will increase the amount by $3 since the user sets the apple age to 5. The system sends feedback messages after each buy or sell to check transaction status or notify the player of inadequate cash. When players try to spend more than their cash, the </w:t>
+      </w:r>
+      <w:proofErr w:type="spellStart"/>
+      <w:r>
+        <w:t>programme</w:t>
+      </w:r>
+      <w:proofErr w:type="spellEnd"/>
+      <w:r>
+        <w:t xml:space="preserve"> will warn them. </w:t>
       </w:r>
     </w:p>
     <w:p>
@@ -183,416 +254,99 @@
         <w:jc w:val="both"/>
       </w:pPr>
       <w:r>
-        <w:t xml:space="preserve">The Weather System is implemented as a separate class called </w:t>
+        <w:lastRenderedPageBreak/>
+        <w:t xml:space="preserve">After each transaction, each product and commodity must be added to the account total to show market system operating. The </w:t>
       </w:r>
       <w:proofErr w:type="spellStart"/>
       <w:r>
-        <w:t>WeatherSystem</w:t>
+        <w:t>programme</w:t>
       </w:r>
       <w:proofErr w:type="spellEnd"/>
       <w:r>
-        <w:t xml:space="preserve">, which has methods for changing the weather conditions of Field objects. The solution didn't need many </w:t>
-      </w:r>
-      <w:r>
-        <w:lastRenderedPageBreak/>
-        <w:t xml:space="preserve">changes to the code in the </w:t>
-      </w:r>
-      <w:proofErr w:type="spellStart"/>
-      <w:r>
-        <w:t>weatherSystem</w:t>
-      </w:r>
-      <w:proofErr w:type="spellEnd"/>
-      <w:r>
-        <w:t xml:space="preserve">. The call to </w:t>
-      </w:r>
-      <w:proofErr w:type="spellStart"/>
-      <w:r>
-        <w:t>triggerWeather</w:t>
-      </w:r>
-      <w:proofErr w:type="spellEnd"/>
-      <w:r>
-        <w:t xml:space="preserve">(field) that came after </w:t>
-      </w:r>
-      <w:proofErr w:type="spellStart"/>
-      <w:proofErr w:type="gramStart"/>
-      <w:r>
-        <w:t>field.tick</w:t>
-      </w:r>
-      <w:proofErr w:type="spellEnd"/>
-      <w:proofErr w:type="gramEnd"/>
-      <w:r>
-        <w:t xml:space="preserve">() in the game loop. </w:t>
+        <w:t xml:space="preserve"> should accurately adjust the player's balance during buying and selling transactions using real-time financial updates. </w:t>
       </w:r>
     </w:p>
     <w:p>
       <w:pPr>
+        <w:pStyle w:val="Heading1"/>
         <w:spacing w:line="360" w:lineRule="auto"/>
         <w:jc w:val="both"/>
-      </w:pPr>
-      <w:r>
-        <w:t>The weather system picks random events that change the field area and what's in it in certain ways. Three events can happen with this system:</w:t>
+        <w:rPr>
+          <w:sz w:val="32"/>
+          <w:szCs w:val="32"/>
+        </w:rPr>
+      </w:pPr>
+      <w:r>
+        <w:rPr>
+          <w:sz w:val="32"/>
+          <w:szCs w:val="32"/>
+        </w:rPr>
+        <w:t>6. Expected Output for Testing</w:t>
       </w:r>
     </w:p>
     <w:p>
       <w:pPr>
-        <w:numPr>
-          <w:ilvl w:val="0"/>
-          <w:numId w:val="2"/>
-        </w:numPr>
         <w:spacing w:line="360" w:lineRule="auto"/>
         <w:jc w:val="both"/>
-      </w:pPr>
-      <w:r>
-        <w:t xml:space="preserve">In the Flood </w:t>
-      </w:r>
-      <w:r>
         <w:rPr>
           <w:b/>
           <w:bCs/>
         </w:rPr>
-        <w:t>event Soil</w:t>
-      </w:r>
-      <w:r>
-        <w:t xml:space="preserve"> tiles randomly transform into unplantable Weeds thus reducing the planting area.</w:t>
-      </w:r>
-    </w:p>
-    <w:p>
-      <w:pPr>
-        <w:numPr>
-          <w:ilvl w:val="0"/>
-          <w:numId w:val="2"/>
-        </w:numPr>
-        <w:spacing w:line="360" w:lineRule="auto"/>
-        <w:jc w:val="both"/>
-      </w:pPr>
-      <w:r>
-        <w:t xml:space="preserve">The </w:t>
-      </w:r>
-      <w:r>
-        <w:rPr>
-          <w:b/>
-          <w:bCs/>
-        </w:rPr>
-        <w:t>drought</w:t>
-      </w:r>
-      <w:r>
-        <w:t xml:space="preserve"> event elevates the maturation age of all food items which results in delayed farm productions.</w:t>
-      </w:r>
-    </w:p>
-    <w:p>
-      <w:pPr>
-        <w:numPr>
-          <w:ilvl w:val="0"/>
-          <w:numId w:val="2"/>
-        </w:numPr>
-        <w:spacing w:line="360" w:lineRule="auto"/>
-        <w:jc w:val="both"/>
-      </w:pPr>
-      <w:r>
-        <w:t xml:space="preserve">The </w:t>
-      </w:r>
-      <w:r>
-        <w:rPr>
-          <w:b/>
-          <w:bCs/>
-        </w:rPr>
-        <w:t>plague</w:t>
-      </w:r>
-      <w:r>
-        <w:t xml:space="preserve"> event causes the destruction of all food items which results in their replacement by untended fields.</w:t>
-      </w:r>
-    </w:p>
-    <w:p>
-      <w:pPr>
-        <w:spacing w:after="0" w:line="360" w:lineRule="auto"/>
-        <w:jc w:val="both"/>
-        <w:rPr>
-          <w:rFonts w:ascii="Times New Roman" w:eastAsia="Times New Roman" w:hAnsi="Times New Roman" w:cs="Times New Roman"/>
-          <w:kern w:val="0"/>
-          <w14:ligatures w14:val="none"/>
-        </w:rPr>
-      </w:pPr>
-      <w:r>
-        <w:rPr>
-          <w:rFonts w:ascii="Times New Roman" w:eastAsia="Times New Roman" w:hAnsi="Times New Roman" w:cs="Times New Roman"/>
-          <w:kern w:val="0"/>
-          <w14:ligatures w14:val="none"/>
-        </w:rPr>
-        <w:t xml:space="preserve">The </w:t>
-      </w:r>
-      <w:proofErr w:type="spellStart"/>
-      <w:r>
-        <w:rPr>
-          <w:rFonts w:ascii="Times New Roman" w:eastAsia="Times New Roman" w:hAnsi="Times New Roman" w:cs="Times New Roman"/>
-          <w:kern w:val="0"/>
-          <w14:ligatures w14:val="none"/>
-        </w:rPr>
-        <w:t>programme</w:t>
-      </w:r>
-      <w:proofErr w:type="spellEnd"/>
-      <w:r>
-        <w:rPr>
-          <w:rFonts w:ascii="Times New Roman" w:eastAsia="Times New Roman" w:hAnsi="Times New Roman" w:cs="Times New Roman"/>
-          <w:kern w:val="0"/>
-          <w14:ligatures w14:val="none"/>
-        </w:rPr>
-        <w:t xml:space="preserve"> shows these affects right away during gaming, both on the machine and through pictures on the field.</w:t>
-      </w:r>
-    </w:p>
-    <w:p>
-      <w:pPr>
-        <w:spacing w:line="360" w:lineRule="auto"/>
-        <w:jc w:val="both"/>
-      </w:pPr>
-    </w:p>
-    <w:p>
-      <w:pPr>
-        <w:pStyle w:val="Heading2"/>
-        <w:spacing w:line="360" w:lineRule="auto"/>
-        <w:jc w:val="both"/>
-      </w:pPr>
-      <w:r>
-        <w:t>4. Integration and Compatibility</w:t>
-      </w:r>
-    </w:p>
-    <w:p>
-      <w:pPr>
-        <w:spacing w:line="360" w:lineRule="auto"/>
-        <w:jc w:val="both"/>
-      </w:pPr>
-      <w:r>
-        <w:t>The makers added the Weather System to the main game without changing how past sections worked after they were finished. The integration happens on its own, and it doesn't change features that have already been tried, like how long an item lasts, how to plant and collect crops, or how to make a report.</w:t>
-      </w:r>
-    </w:p>
-    <w:p>
-      <w:pPr>
-        <w:spacing w:line="360" w:lineRule="auto"/>
-        <w:jc w:val="both"/>
-      </w:pPr>
-      <w:r>
-        <w:t>This compatibility was verified through:</w:t>
-      </w:r>
-    </w:p>
-    <w:p>
-      <w:pPr>
-        <w:numPr>
-          <w:ilvl w:val="0"/>
-          <w:numId w:val="3"/>
-        </w:numPr>
-        <w:spacing w:line="360" w:lineRule="auto"/>
-        <w:jc w:val="both"/>
-      </w:pPr>
-      <w:r>
-        <w:t>Isolated testing in Marker.java using a test Field</w:t>
-      </w:r>
-    </w:p>
-    <w:p>
-      <w:pPr>
-        <w:numPr>
-          <w:ilvl w:val="0"/>
-          <w:numId w:val="3"/>
-        </w:numPr>
-        <w:spacing w:line="360" w:lineRule="auto"/>
-        <w:jc w:val="both"/>
-      </w:pPr>
-      <w:r>
-        <w:t xml:space="preserve">Interactive gameplay testing within </w:t>
-      </w:r>
-      <w:proofErr w:type="spellStart"/>
-      <w:proofErr w:type="gramStart"/>
-      <w:r>
-        <w:t>Farm.run</w:t>
-      </w:r>
-      <w:proofErr w:type="spellEnd"/>
-      <w:r>
-        <w:t>(</w:t>
-      </w:r>
-      <w:proofErr w:type="gramEnd"/>
-      <w:r>
-        <w:t>)</w:t>
-      </w:r>
-    </w:p>
-    <w:p>
-      <w:pPr>
-        <w:spacing w:after="0" w:line="360" w:lineRule="auto"/>
-        <w:jc w:val="both"/>
-        <w:rPr>
-          <w:rFonts w:ascii="Times New Roman" w:eastAsia="Times New Roman" w:hAnsi="Times New Roman" w:cs="Times New Roman"/>
-          <w:kern w:val="0"/>
-          <w14:ligatures w14:val="none"/>
-        </w:rPr>
-      </w:pPr>
-      <w:r>
-        <w:rPr>
-          <w:rFonts w:ascii="Times New Roman" w:eastAsia="Times New Roman" w:hAnsi="Times New Roman" w:cs="Times New Roman"/>
-          <w:kern w:val="0"/>
-          <w14:ligatures w14:val="none"/>
-        </w:rPr>
-        <w:t>At the end of each turn, weather effects are applied automatically, before the software sends them through specific command messages</w:t>
-      </w:r>
-      <w:r>
-        <w:rPr>
-          <w:rFonts w:ascii="Times New Roman" w:eastAsia="Times New Roman" w:hAnsi="Times New Roman" w:cs="Times New Roman"/>
-          <w:kern w:val="0"/>
-          <w14:ligatures w14:val="none"/>
-        </w:rPr>
-        <w:t xml:space="preserve"> </w:t>
-      </w:r>
-      <w:r>
-        <w:t>(e.g., "</w:t>
-      </w:r>
-      <w:r>
-        <w:rPr>
-          <w:rFonts w:ascii="Segoe UI Emoji" w:hAnsi="Segoe UI Emoji" w:cs="Segoe UI Emoji"/>
-        </w:rPr>
-        <w:t>🌊</w:t>
-      </w:r>
-      <w:r>
-        <w:t xml:space="preserve"> Flood triggered!").</w:t>
-      </w:r>
-    </w:p>
-    <w:p>
-      <w:pPr>
-        <w:pStyle w:val="Heading2"/>
-        <w:spacing w:line="360" w:lineRule="auto"/>
-        <w:jc w:val="both"/>
-      </w:pPr>
-      <w:r>
-        <w:lastRenderedPageBreak/>
-        <w:t>5. Gameplay Impact</w:t>
-      </w:r>
-    </w:p>
-    <w:p>
-      <w:pPr>
-        <w:spacing w:line="360" w:lineRule="auto"/>
-        <w:jc w:val="both"/>
-      </w:pPr>
-      <w:r>
-        <w:t xml:space="preserve">Adding weather events to the game makes the conditions more uncertain, which makes the game more difficult. The gamers need to think about both how they farm and how their games might affect the environment. The difficult method correctly shows the risks that farmers face in their farming operations, forcing them to come up with ways to change. </w:t>
-      </w:r>
-      <w:r>
-        <w:br/>
-        <w:t xml:space="preserve">The game is more fun because weather events change how the game is played every time a new session starts, based on how often they show up. </w:t>
-      </w:r>
-    </w:p>
-    <w:p>
-      <w:pPr>
-        <w:pStyle w:val="Heading2"/>
-        <w:spacing w:line="360" w:lineRule="auto"/>
-        <w:jc w:val="both"/>
-      </w:pPr>
-      <w:r>
-        <w:t>6. Future Enhancements</w:t>
-      </w:r>
-    </w:p>
-    <w:p>
-      <w:pPr>
-        <w:spacing w:after="0" w:line="360" w:lineRule="auto"/>
-        <w:jc w:val="both"/>
-        <w:rPr>
-          <w:rFonts w:ascii="Times New Roman" w:eastAsia="Times New Roman" w:hAnsi="Times New Roman" w:cs="Times New Roman"/>
-          <w:kern w:val="0"/>
-          <w14:ligatures w14:val="none"/>
-        </w:rPr>
-      </w:pPr>
-      <w:r>
-        <w:rPr>
-          <w:rFonts w:ascii="Times New Roman" w:eastAsia="Times New Roman" w:hAnsi="Times New Roman" w:cs="Times New Roman"/>
-          <w:kern w:val="0"/>
-          <w14:ligatures w14:val="none"/>
-        </w:rPr>
-        <w:t>The Weather System is built with flexible parts that make it easy to add on. Possible improvements in the future include:</w:t>
-      </w:r>
-    </w:p>
-    <w:p>
-      <w:pPr>
-        <w:pStyle w:val="ListParagraph"/>
-        <w:numPr>
-          <w:ilvl w:val="0"/>
-          <w:numId w:val="5"/>
-        </w:numPr>
-        <w:spacing w:line="360" w:lineRule="auto"/>
-        <w:jc w:val="both"/>
-      </w:pPr>
-      <w:r>
-        <w:t>The system design supports additional event addition like Fire alongside Winter Frost.</w:t>
-      </w:r>
-    </w:p>
-    <w:p>
-      <w:pPr>
-        <w:pStyle w:val="ListParagraph"/>
-        <w:numPr>
-          <w:ilvl w:val="0"/>
-          <w:numId w:val="5"/>
-        </w:numPr>
-        <w:spacing w:line="360" w:lineRule="auto"/>
-        <w:jc w:val="both"/>
-      </w:pPr>
-      <w:r>
-        <w:t>Introducing player choices (e.g., purchase crop insurance)</w:t>
-      </w:r>
-    </w:p>
-    <w:p>
-      <w:pPr>
-        <w:pStyle w:val="ListParagraph"/>
-        <w:numPr>
-          <w:ilvl w:val="0"/>
-          <w:numId w:val="5"/>
-        </w:numPr>
-        <w:spacing w:line="360" w:lineRule="auto"/>
-        <w:jc w:val="both"/>
-      </w:pPr>
-      <w:r>
-        <w:t>Implementing weather forecasting tools</w:t>
-      </w:r>
-    </w:p>
-    <w:p>
-      <w:pPr>
-        <w:pStyle w:val="ListParagraph"/>
-        <w:numPr>
-          <w:ilvl w:val="0"/>
-          <w:numId w:val="5"/>
-        </w:numPr>
-        <w:spacing w:line="360" w:lineRule="auto"/>
-        <w:jc w:val="both"/>
-      </w:pPr>
-      <w:r>
-        <w:t>Weather effects within the simulation will differ depending on the seasonal cycle which is dynamically generated.</w:t>
-      </w:r>
-    </w:p>
-    <w:p>
-      <w:pPr>
-        <w:spacing w:after="0" w:line="360" w:lineRule="auto"/>
-        <w:jc w:val="both"/>
-        <w:rPr>
-          <w:rFonts w:ascii="Times New Roman" w:eastAsia="Times New Roman" w:hAnsi="Times New Roman" w:cs="Times New Roman"/>
-          <w:kern w:val="0"/>
-          <w14:ligatures w14:val="none"/>
-        </w:rPr>
-      </w:pPr>
-      <w:r>
-        <w:rPr>
-          <w:rFonts w:ascii="Times New Roman" w:eastAsia="Times New Roman" w:hAnsi="Times New Roman" w:cs="Times New Roman"/>
-          <w:kern w:val="0"/>
-          <w14:ligatures w14:val="none"/>
-        </w:rPr>
-        <w:t>These add-ons would work on top of the current game features and wouldn't change how they work.</w:t>
-      </w:r>
-    </w:p>
-    <w:p>
-      <w:pPr>
-        <w:spacing w:line="360" w:lineRule="auto"/>
-        <w:jc w:val="both"/>
-      </w:pPr>
+      </w:pPr>
+      <w:r>
+        <w:drawing>
+          <wp:inline distT="0" distB="0" distL="0" distR="0" wp14:anchorId="594DAC84" wp14:editId="13E026DD">
+            <wp:extent cx="5731510" cy="3217545"/>
+            <wp:effectExtent l="0" t="0" r="2540" b="1905"/>
+            <wp:docPr id="1051713162" name="Picture 1"/>
+            <wp:cNvGraphicFramePr>
+              <a:graphicFrameLocks xmlns:a="http://schemas.openxmlformats.org/drawingml/2006/main" noChangeAspect="1"/>
+            </wp:cNvGraphicFramePr>
+            <a:graphic xmlns:a="http://schemas.openxmlformats.org/drawingml/2006/main">
+              <a:graphicData uri="http://schemas.openxmlformats.org/drawingml/2006/picture">
+                <pic:pic xmlns:pic="http://schemas.openxmlformats.org/drawingml/2006/picture">
+                  <pic:nvPicPr>
+                    <pic:cNvPr id="1051713162" name=""/>
+                    <pic:cNvPicPr/>
+                  </pic:nvPicPr>
+                  <pic:blipFill>
+                    <a:blip r:embed="rId5"/>
+                    <a:stretch>
+                      <a:fillRect/>
+                    </a:stretch>
+                  </pic:blipFill>
+                  <pic:spPr>
+                    <a:xfrm>
+                      <a:off x="0" y="0"/>
+                      <a:ext cx="5731510" cy="3217545"/>
+                    </a:xfrm>
+                    <a:prstGeom prst="rect">
+                      <a:avLst/>
+                    </a:prstGeom>
+                  </pic:spPr>
+                </pic:pic>
+              </a:graphicData>
+            </a:graphic>
+          </wp:inline>
+        </w:drawing>
+      </w:r>
     </w:p>
     <w:p>
       <w:pPr>
         <w:pStyle w:val="Heading1"/>
         <w:spacing w:line="360" w:lineRule="auto"/>
         <w:jc w:val="both"/>
-      </w:pPr>
-      <w:r>
-        <w:t>Conclusion</w:t>
+        <w:rPr>
+          <w:sz w:val="32"/>
+          <w:szCs w:val="32"/>
+        </w:rPr>
+      </w:pPr>
+      <w:r>
+        <w:rPr>
+          <w:sz w:val="32"/>
+          <w:szCs w:val="32"/>
+        </w:rPr>
+        <w:t>7. Conclusion</w:t>
       </w:r>
     </w:p>
     <w:p>
@@ -601,7 +355,16 @@
         <w:jc w:val="both"/>
       </w:pPr>
       <w:r>
-        <w:t>In conclusion, the Weather System has a well-thought-out feature that meets the specific needs of the task. The system adds new challenges while also making the game play better. It does this by using a flexible structure that works well and integrating worship growth and game features. This improvement makes the game scenario more fun while still staying true to the game's main goals.</w:t>
+        <w:t xml:space="preserve">Step 4 enhances agricultural trade using a market structure. The market is autonomous from agricultural activities like planting and harvesting. Its market structure gives players more economic control. The game lets users oversee their farm's development by buying and selling crops. The integrated system of this feature adds dynamic gameplay components to the game while retaining basic agricultural functions. </w:t>
+      </w:r>
+    </w:p>
+    <w:p>
+      <w:pPr>
+        <w:spacing w:line="360" w:lineRule="auto"/>
+        <w:jc w:val="both"/>
+      </w:pPr>
+      <w:r>
+        <w:t xml:space="preserve">Run Marker.java to see the market operating process and system updates that change account balance. Each market transaction gives the system clear feedback on buy and selling success. A strategic new UI component improves gameplay without changing farming mechanics. </w:t>
       </w:r>
     </w:p>
     <w:p>

</xml_diff>